<commit_message>
modify some spelling error in the document and add files
</commit_message>
<xml_diff>
--- a/HelloWorld/HelloWorld.docx
+++ b/HelloWorld/HelloWorld.docx
@@ -21,12 +21,9 @@
       <w:pPr>
         <w:jc w:val="right"/>
         <w:rPr>
-          <w:rFonts w:hint="eastAsia"/>
           <w:sz w:val="18"/>
         </w:rPr>
       </w:pPr>
-      <w:bookmarkStart w:id="0" w:name="_GoBack"/>
-      <w:bookmarkEnd w:id="0"/>
       <w:r>
         <w:rPr>
           <w:rFonts w:hint="eastAsia"/>
@@ -39,7 +36,6 @@
       <w:pPr>
         <w:pStyle w:val="1"/>
       </w:pPr>
-      <w:proofErr w:type="spellStart"/>
       <w:r>
         <w:rPr>
           <w:rFonts w:hint="eastAsia"/>
@@ -52,7 +48,6 @@
         </w:rPr>
         <w:t>pm</w:t>
       </w:r>
-      <w:proofErr w:type="spellEnd"/>
       <w:r>
         <w:t xml:space="preserve"> </w:t>
       </w:r>
@@ -64,11 +59,6 @@
       </w:r>
     </w:p>
     <w:p>
-      <w:pPr>
-        <w:rPr>
-          <w:rFonts w:hint="eastAsia"/>
-        </w:rPr>
-      </w:pPr>
       <w:hyperlink r:id="rId5" w:history="1">
         <w:r>
           <w:rPr>
@@ -98,27 +88,16 @@
       <w:r>
         <w:t xml:space="preserve">node.js </w:t>
       </w:r>
-      <w:proofErr w:type="spellStart"/>
-      <w:r>
-        <w:rPr>
-          <w:rFonts w:hint="eastAsia"/>
-        </w:rPr>
-        <w:t>를</w:t>
-      </w:r>
-      <w:proofErr w:type="spellEnd"/>
-      <w:r>
-        <w:rPr>
-          <w:rFonts w:hint="eastAsia"/>
-        </w:rPr>
-        <w:t xml:space="preserve"> 다운받는다.</w:t>
+      <w:r>
+        <w:rPr>
+          <w:rFonts w:hint="eastAsia"/>
+        </w:rPr>
+        <w:t>를 다운받는다.</w:t>
       </w:r>
     </w:p>
     <w:p>
       <w:pPr>
         <w:pStyle w:val="1"/>
-        <w:rPr>
-          <w:rFonts w:hint="eastAsia"/>
-        </w:rPr>
       </w:pPr>
       <w:r>
         <w:rPr>
@@ -132,57 +111,15 @@
         <w:rPr>
           <w:rFonts w:hint="eastAsia"/>
         </w:rPr>
-        <w:t xml:space="preserve">HelloWorld 프로젝트를 진행할 </w:t>
-      </w:r>
-      <w:proofErr w:type="spellStart"/>
-      <w:r>
-        <w:rPr>
-          <w:rFonts w:hint="eastAsia"/>
-        </w:rPr>
-        <w:t>디렉토리를</w:t>
-      </w:r>
-      <w:proofErr w:type="spellEnd"/>
-      <w:r>
-        <w:rPr>
-          <w:rFonts w:hint="eastAsia"/>
-        </w:rPr>
-        <w:t xml:space="preserve"> 만든다.</w:t>
-      </w:r>
-    </w:p>
-    <w:p>
-      <w:r>
-        <w:rPr>
-          <w:rFonts w:hint="eastAsia"/>
-        </w:rPr>
-        <w:t xml:space="preserve">해당 </w:t>
-      </w:r>
-      <w:proofErr w:type="spellStart"/>
-      <w:r>
-        <w:rPr>
-          <w:rFonts w:hint="eastAsia"/>
-        </w:rPr>
-        <w:t>디렉토리에서</w:t>
-      </w:r>
-      <w:proofErr w:type="spellEnd"/>
-      <w:r>
-        <w:rPr>
-          <w:rFonts w:hint="eastAsia"/>
-        </w:rPr>
-        <w:t xml:space="preserve"> </w:t>
-      </w:r>
-      <w:proofErr w:type="spellStart"/>
-      <w:r>
-        <w:rPr>
-          <w:rFonts w:hint="eastAsia"/>
-        </w:rPr>
-        <w:t>cmd</w:t>
-      </w:r>
-      <w:proofErr w:type="spellEnd"/>
-      <w:r>
-        <w:rPr>
-          <w:rFonts w:hint="eastAsia"/>
-        </w:rPr>
-        <w:t>를 열고 아래와 같이 명령어를 입력한다.</w:t>
+        <w:t>HelloWorld 프로젝트를 진행할 디렉토리를 만든다.</w:t>
+      </w:r>
+    </w:p>
+    <w:p>
+      <w:r>
+        <w:rPr>
+          <w:rFonts w:hint="eastAsia"/>
+        </w:rPr>
+        <w:t>해당 디렉토리에서 cmd를 열고 아래와 같이 명령어를 입력한다.</w:t>
       </w:r>
     </w:p>
     <w:tbl>
@@ -200,95 +137,53 @@
             <w:tcW w:w="9016" w:type="dxa"/>
           </w:tcPr>
           <w:p>
-            <w:pPr>
+            <w:r>
               <w:rPr>
                 <w:rFonts w:hint="eastAsia"/>
               </w:rPr>
-            </w:pPr>
-            <w:proofErr w:type="spellStart"/>
+              <w:t>npm init</w:t>
+            </w:r>
+          </w:p>
+          <w:p>
+            <w:r>
+              <w:t>npm install --</w:t>
+            </w:r>
+            <w:r>
+              <w:t>save react react-dom</w:t>
+            </w:r>
+          </w:p>
+          <w:p/>
+          <w:p>
+            <w:r>
+              <w:t xml:space="preserve">npm install </w:t>
+            </w:r>
+            <w:r>
+              <w:t>--</w:t>
+            </w:r>
+            <w:bookmarkStart w:id="0" w:name="_GoBack"/>
+            <w:bookmarkEnd w:id="0"/>
             <w:r>
               <w:rPr>
                 <w:rFonts w:hint="eastAsia"/>
               </w:rPr>
-              <w:t>npm</w:t>
-            </w:r>
-            <w:proofErr w:type="spellEnd"/>
-            <w:r>
-              <w:rPr>
-                <w:rFonts w:hint="eastAsia"/>
-              </w:rPr>
-              <w:t xml:space="preserve"> </w:t>
-            </w:r>
-            <w:proofErr w:type="spellStart"/>
-            <w:r>
-              <w:rPr>
-                <w:rFonts w:hint="eastAsia"/>
-              </w:rPr>
-              <w:t>init</w:t>
-            </w:r>
-            <w:proofErr w:type="spellEnd"/>
-          </w:p>
-          <w:p>
-            <w:proofErr w:type="spellStart"/>
-            <w:r>
-              <w:t>npm</w:t>
-            </w:r>
-            <w:proofErr w:type="spellEnd"/>
-            <w:r>
-              <w:t xml:space="preserve"> install –save react react-</w:t>
-            </w:r>
-            <w:proofErr w:type="spellStart"/>
-            <w:r>
-              <w:t>dom</w:t>
-            </w:r>
-            <w:proofErr w:type="spellEnd"/>
-          </w:p>
-          <w:p/>
-          <w:p>
-            <w:proofErr w:type="spellStart"/>
-            <w:r>
-              <w:t>npm</w:t>
-            </w:r>
-            <w:proofErr w:type="spellEnd"/>
-            <w:r>
-              <w:t xml:space="preserve"> install babel-preset-react babel-preset-es2015</w:t>
+              <w:t xml:space="preserve">save-dev </w:t>
+            </w:r>
+            <w:r>
+              <w:t>babel-preset-react babel-preset-es2015</w:t>
             </w:r>
           </w:p>
           <w:p>
             <w:pPr>
               <w:spacing w:after="160" w:line="259" w:lineRule="auto"/>
             </w:pPr>
-            <w:proofErr w:type="spellStart"/>
-            <w:r>
-              <w:t>npm</w:t>
-            </w:r>
-            <w:proofErr w:type="spellEnd"/>
-            <w:r>
-              <w:t xml:space="preserve"> install --save-dev babel-loader babel-core</w:t>
+            <w:r>
+              <w:t>npm install --save-dev babel-loader babel-core</w:t>
             </w:r>
           </w:p>
           <w:p/>
           <w:p>
-            <w:pPr>
-              <w:rPr>
-                <w:rFonts w:hint="eastAsia"/>
-              </w:rPr>
-            </w:pPr>
-            <w:proofErr w:type="spellStart"/>
-            <w:r>
-              <w:t>npm</w:t>
-            </w:r>
-            <w:proofErr w:type="spellEnd"/>
-            <w:r>
-              <w:t xml:space="preserve"> install </w:t>
-            </w:r>
-            <w:proofErr w:type="spellStart"/>
-            <w:r>
-              <w:t>webpack</w:t>
-            </w:r>
-            <w:proofErr w:type="spellEnd"/>
-            <w:r>
-              <w:t xml:space="preserve"> --save-dev</w:t>
+            <w:r>
+              <w:t>npm install webpack --save-dev</w:t>
             </w:r>
           </w:p>
         </w:tc>
@@ -296,30 +191,11 @@
     </w:tbl>
     <w:p/>
     <w:p>
-      <w:pPr>
-        <w:rPr>
-          <w:rFonts w:hint="eastAsia"/>
-        </w:rPr>
-      </w:pPr>
-      <w:r>
-        <w:rPr>
-          <w:rFonts w:hint="eastAsia"/>
-        </w:rPr>
-        <w:t xml:space="preserve">같은 </w:t>
-      </w:r>
-      <w:proofErr w:type="spellStart"/>
-      <w:r>
-        <w:rPr>
-          <w:rFonts w:hint="eastAsia"/>
-        </w:rPr>
-        <w:t>디렉토리</w:t>
-      </w:r>
-      <w:proofErr w:type="spellEnd"/>
-      <w:r>
-        <w:rPr>
-          <w:rFonts w:hint="eastAsia"/>
-        </w:rPr>
-        <w:t xml:space="preserve"> 내에 </w:t>
+      <w:r>
+        <w:rPr>
+          <w:rFonts w:hint="eastAsia"/>
+        </w:rPr>
+        <w:t xml:space="preserve">같은 디렉토리 내에 </w:t>
       </w:r>
       <w:r>
         <w:t xml:space="preserve">webpack.config.js </w:t>
@@ -354,13 +230,8 @@
             <w:tcW w:w="9016" w:type="dxa"/>
           </w:tcPr>
           <w:p>
-            <w:proofErr w:type="spellStart"/>
-            <w:r>
-              <w:t>module.exports</w:t>
-            </w:r>
-            <w:proofErr w:type="spellEnd"/>
-            <w:r>
-              <w:t xml:space="preserve"> = {</w:t>
+            <w:r>
+              <w:t>module.exports = {</w:t>
             </w:r>
           </w:p>
           <w:p>
@@ -369,10 +240,7 @@
               <w:t>entry: './</w:t>
             </w:r>
             <w:r>
-              <w:t xml:space="preserve"> </w:t>
-            </w:r>
-            <w:r>
-              <w:t>H</w:t>
+              <w:t>h</w:t>
             </w:r>
             <w:r>
               <w:rPr>
@@ -438,15 +306,7 @@
             </w:r>
             <w:r>
               <w:tab/>
-              <w:t>test : /\.</w:t>
-            </w:r>
-            <w:proofErr w:type="spellStart"/>
-            <w:r>
-              <w:t>js</w:t>
-            </w:r>
-            <w:proofErr w:type="spellEnd"/>
-            <w:r>
-              <w:t>/,</w:t>
+              <w:t>test : /\.js/,</w:t>
             </w:r>
           </w:p>
           <w:p>
@@ -470,15 +330,7 @@
             </w:r>
             <w:r>
               <w:tab/>
-              <w:t>exclude : /</w:t>
-            </w:r>
-            <w:proofErr w:type="spellStart"/>
-            <w:r>
-              <w:t>node_modules</w:t>
-            </w:r>
-            <w:proofErr w:type="spellEnd"/>
-            <w:r>
-              <w:t>/,</w:t>
+              <w:t>exclude : /node_modules/,</w:t>
             </w:r>
           </w:p>
           <w:p>
@@ -505,14 +357,7 @@
             </w:r>
             <w:r>
               <w:tab/>
-            </w:r>
-            <w:proofErr w:type="spellStart"/>
-            <w:r>
-              <w:t>cacheDirectory</w:t>
-            </w:r>
-            <w:proofErr w:type="spellEnd"/>
-            <w:r>
-              <w:t xml:space="preserve"> : true,</w:t>
+              <w:t>cacheDirectory : true,</w:t>
             </w:r>
           </w:p>
           <w:p>
@@ -569,11 +414,6 @@
           </w:p>
           <w:p/>
           <w:p>
-            <w:pPr>
-              <w:rPr>
-                <w:rFonts w:hint="eastAsia"/>
-              </w:rPr>
-            </w:pPr>
             <w:r>
               <w:t>}</w:t>
             </w:r>
@@ -589,12 +429,9 @@
     <w:p>
       <w:pPr>
         <w:spacing w:after="0" w:line="240" w:lineRule="auto"/>
-        <w:rPr>
-          <w:rFonts w:hint="eastAsia"/>
-        </w:rPr>
       </w:pPr>
       <w:r>
-        <w:t>H</w:t>
+        <w:t>h</w:t>
       </w:r>
       <w:r>
         <w:rPr>
@@ -617,7 +454,7 @@
         <w:spacing w:after="0" w:line="240" w:lineRule="auto"/>
       </w:pPr>
       <w:r>
-        <w:t>H</w:t>
+        <w:t>h</w:t>
       </w:r>
       <w:r>
         <w:rPr>
@@ -656,34 +493,13 @@
           </w:p>
           <w:p>
             <w:r>
-              <w:t xml:space="preserve">import </w:t>
-            </w:r>
-            <w:proofErr w:type="spellStart"/>
-            <w:r>
-              <w:t>ReactDOM</w:t>
-            </w:r>
-            <w:proofErr w:type="spellEnd"/>
-            <w:r>
-              <w:t xml:space="preserve"> from 'react-</w:t>
-            </w:r>
-            <w:proofErr w:type="spellStart"/>
-            <w:r>
-              <w:t>dom</w:t>
-            </w:r>
-            <w:proofErr w:type="spellEnd"/>
-            <w:r>
-              <w:t>';</w:t>
+              <w:t>import ReactDOM from 'react-dom';</w:t>
             </w:r>
           </w:p>
           <w:p/>
           <w:p>
-            <w:proofErr w:type="spellStart"/>
-            <w:r>
-              <w:t>ReactDOM.render</w:t>
-            </w:r>
-            <w:proofErr w:type="spellEnd"/>
-            <w:r>
-              <w:t>(</w:t>
+            <w:r>
+              <w:t>ReactDOM.render(</w:t>
             </w:r>
           </w:p>
           <w:p>
@@ -693,23 +509,10 @@
           </w:p>
           <w:p>
             <w:r>
-              <w:t xml:space="preserve">  </w:t>
-            </w:r>
-            <w:proofErr w:type="spellStart"/>
-            <w:r>
-              <w:t>document.getElementById</w:t>
-            </w:r>
-            <w:proofErr w:type="spellEnd"/>
-            <w:r>
-              <w:t>('root')</w:t>
-            </w:r>
-          </w:p>
-          <w:p>
-            <w:pPr>
-              <w:rPr>
-                <w:rFonts w:hint="eastAsia"/>
-              </w:rPr>
-            </w:pPr>
+              <w:t xml:space="preserve">  document.getElementById('root')</w:t>
+            </w:r>
+          </w:p>
+          <w:p>
             <w:r>
               <w:t>);</w:t>
             </w:r>
@@ -723,28 +526,18 @@
       </w:pPr>
     </w:p>
     <w:p>
-      <w:proofErr w:type="spellStart"/>
-      <w:r>
-        <w:t>C</w:t>
-      </w:r>
-      <w:r>
-        <w:rPr>
-          <w:rFonts w:hint="eastAsia"/>
-        </w:rPr>
-        <w:t>md</w:t>
-      </w:r>
-      <w:proofErr w:type="spellEnd"/>
-      <w:r>
-        <w:rPr>
-          <w:rFonts w:hint="eastAsia"/>
-        </w:rPr>
-        <w:t xml:space="preserve">에서 다음 명령어를 통해 위에서 설정한 </w:t>
-      </w:r>
-      <w:proofErr w:type="spellStart"/>
+      <w:r>
+        <w:t>c</w:t>
+      </w:r>
+      <w:r>
+        <w:rPr>
+          <w:rFonts w:hint="eastAsia"/>
+        </w:rPr>
+        <w:t xml:space="preserve">md에서 다음 명령어를 통해 위에서 설정한 </w:t>
+      </w:r>
       <w:r>
         <w:t>config</w:t>
       </w:r>
-      <w:proofErr w:type="spellEnd"/>
       <w:r>
         <w:rPr>
           <w:rFonts w:hint="eastAsia"/>
@@ -767,37 +560,8 @@
             <w:tcW w:w="9016" w:type="dxa"/>
           </w:tcPr>
           <w:p>
-            <w:pPr>
-              <w:rPr>
-                <w:rFonts w:hint="eastAsia"/>
-              </w:rPr>
-            </w:pPr>
-            <w:r>
-              <w:t>./</w:t>
-            </w:r>
-            <w:proofErr w:type="spellStart"/>
-            <w:r>
-              <w:t>node_modules</w:t>
-            </w:r>
-            <w:proofErr w:type="spellEnd"/>
-            <w:r>
-              <w:t>/.bin/</w:t>
-            </w:r>
-            <w:proofErr w:type="spellStart"/>
-            <w:r>
-              <w:t>webpack</w:t>
-            </w:r>
-            <w:proofErr w:type="spellEnd"/>
-            <w:r>
-              <w:t xml:space="preserve"> --</w:t>
-            </w:r>
-            <w:proofErr w:type="spellStart"/>
-            <w:r>
-              <w:t>config</w:t>
-            </w:r>
-            <w:proofErr w:type="spellEnd"/>
-            <w:r>
-              <w:t xml:space="preserve"> webpack.config.js</w:t>
+            <w:r>
+              <w:t>./node_modules/.bin/webpack --config webpack.config.js</w:t>
             </w:r>
           </w:p>
         </w:tc>
@@ -806,9 +570,6 @@
     <w:p>
       <w:pPr>
         <w:spacing w:after="0" w:line="240" w:lineRule="auto"/>
-        <w:rPr>
-          <w:rFonts w:hint="eastAsia"/>
-        </w:rPr>
       </w:pPr>
     </w:p>
     <w:p>
@@ -889,15 +650,7 @@
           <w:p/>
           <w:p>
             <w:r>
-              <w:t xml:space="preserve">    &lt;script </w:t>
-            </w:r>
-            <w:proofErr w:type="spellStart"/>
-            <w:r>
-              <w:t>src</w:t>
-            </w:r>
-            <w:proofErr w:type="spellEnd"/>
-            <w:r>
-              <w:t>="bundle.js"&gt;&lt;/script&gt;</w:t>
+              <w:t xml:space="preserve">    &lt;script src="bundle.js"&gt;&lt;/script&gt;</w:t>
             </w:r>
           </w:p>
           <w:p>
@@ -910,22 +663,13 @@
               <w:t>&lt;/html&gt;</w:t>
             </w:r>
           </w:p>
-          <w:p>
-            <w:pPr>
-              <w:rPr>
-                <w:rFonts w:hint="eastAsia"/>
-              </w:rPr>
-            </w:pPr>
-          </w:p>
+          <w:p/>
         </w:tc>
       </w:tr>
     </w:tbl>
     <w:p>
       <w:pPr>
         <w:spacing w:after="0" w:line="240" w:lineRule="auto"/>
-        <w:rPr>
-          <w:rFonts w:hint="eastAsia"/>
-        </w:rPr>
       </w:pPr>
     </w:p>
     <w:sectPr>
@@ -1803,7 +1547,7 @@
 </file>
 
 <file path=customXml/itemProps1.xml><?xml version="1.0" encoding="utf-8"?>
-<ds:datastoreItem xmlns:ds="http://schemas.openxmlformats.org/officeDocument/2006/customXml" ds:itemID="{16D3212E-F97E-4D16-A9A0-9F7B3C7E6FAC}">
+<ds:datastoreItem xmlns:ds="http://schemas.openxmlformats.org/officeDocument/2006/customXml" ds:itemID="{F8D51F90-7036-425F-97B7-42C8C6B8FE43}">
   <ds:schemaRefs>
     <ds:schemaRef ds:uri="http://schemas.openxmlformats.org/officeDocument/2006/bibliography"/>
   </ds:schemaRefs>

</xml_diff>